<commit_message>
Update Teoria dos Grafos e Análise de Algoritmos.docx
</commit_message>
<xml_diff>
--- a/Relatório/Teoria dos Grafos e Análise de Algoritmos.docx
+++ b/Relatório/Teoria dos Grafos e Análise de Algoritmos.docx
@@ -427,15 +427,7 @@
         <w:t>grafo</w:t>
       </w:r>
       <w:r>
-        <w:t xml:space="preserve"> é uma estrutura matemática utilizada para representar relações entre objetos. Formalmente, um grafo é definido como um par $G = (V, </w:t>
-      </w:r>
-      <w:proofErr w:type="gramStart"/>
-      <w:r>
-        <w:t>A)$</w:t>
-      </w:r>
-      <w:proofErr w:type="gramEnd"/>
-      <w:r>
-        <w:t xml:space="preserve">, em que </w:t>
+        <w:t xml:space="preserve"> é uma estrutura matemática utilizada para representar relações entre objetos. Formalmente, um grafo é definido como um par $G = (V, A)$, em que </w:t>
       </w:r>
       <w:r>
         <w:rPr>
@@ -866,15 +858,7 @@
         <w:jc w:val="both"/>
       </w:pPr>
       <w:r>
-        <w:t xml:space="preserve">Os resultados obtidos permitem identificar rotas de menor custo entre pares de pontos, úteis para o planejamento de entregas ponto a ponto, </w:t>
-      </w:r>
-      <w:proofErr w:type="gramStart"/>
-      <w:r>
-        <w:t>e também</w:t>
-      </w:r>
-      <w:proofErr w:type="gramEnd"/>
-      <w:r>
-        <w:t xml:space="preserve"> fornecem </w:t>
+        <w:t xml:space="preserve">Os resultados obtidos permitem identificar rotas de menor custo entre pares de pontos, úteis para o planejamento de entregas ponto a ponto, e também fornecem </w:t>
       </w:r>
       <w:r>
         <w:lastRenderedPageBreak/>
@@ -1192,34 +1176,7 @@
         <w:jc w:val="both"/>
       </w:pPr>
       <w:r>
-        <w:t>Inicialmente, calculou</w:t>
-      </w:r>
-      <w:r>
-        <w:rPr>
-          <w:rFonts w:ascii="Cambria Math" w:hAnsi="Cambria Math" w:cs="Cambria Math"/>
-        </w:rPr>
-        <w:t>‑</w:t>
-      </w:r>
-      <w:r>
-        <w:t>se o custo dos menores caminhos partindo da sede, localizada no Lago Norte, at</w:t>
-      </w:r>
-      <w:r>
-        <w:rPr>
-          <w:rFonts w:ascii="Aptos" w:hAnsi="Aptos" w:cs="Aptos"/>
-        </w:rPr>
-        <w:t>é</w:t>
-      </w:r>
-      <w:r>
-        <w:t xml:space="preserve"> cada ponto de distribui</w:t>
-      </w:r>
-      <w:r>
-        <w:rPr>
-          <w:rFonts w:ascii="Aptos" w:hAnsi="Aptos" w:cs="Aptos"/>
-        </w:rPr>
-        <w:t>çã</w:t>
-      </w:r>
-      <w:r>
-        <w:t xml:space="preserve">o usando </w:t>
+        <w:t xml:space="preserve">Inicialmente, calculou-se o custo dos menores caminhos partindo da sede, localizada no Lago Norte, até cada ponto de distribuição usando o algoritmo de </w:t>
       </w:r>
       <w:proofErr w:type="spellStart"/>
       <w:r>
@@ -1227,135 +1184,194 @@
       </w:r>
       <w:proofErr w:type="spellEnd"/>
       <w:r>
-        <w:t>. Os menores custos obtidos a partir do Lago Norte, com as arestas atualmente definidas, foram:</w:t>
-      </w:r>
-    </w:p>
-    <w:p>
-      <w:pPr>
-        <w:pStyle w:val="PargrafodaLista"/>
+        <w:t>. Os menores custos obtidos, com as respectivas rotas, foram:</w:t>
+      </w:r>
+    </w:p>
+    <w:p>
+      <w:pPr>
         <w:numPr>
           <w:ilvl w:val="0"/>
-          <w:numId w:val="21"/>
+          <w:numId w:val="22"/>
         </w:numPr>
         <w:jc w:val="both"/>
       </w:pPr>
       <w:r>
-        <w:t>Lago Norte → Lago Norte: 0</w:t>
-      </w:r>
-    </w:p>
-    <w:p>
-      <w:pPr>
-        <w:pStyle w:val="PargrafodaLista"/>
+        <w:t>Lago Norte → Lago Norte: caminho ['Lago Norte'], custo 0</w:t>
+      </w:r>
+    </w:p>
+    <w:p>
+      <w:pPr>
         <w:numPr>
           <w:ilvl w:val="0"/>
-          <w:numId w:val="21"/>
+          <w:numId w:val="22"/>
         </w:numPr>
         <w:jc w:val="both"/>
       </w:pPr>
       <w:r>
-        <w:t>Lago Norte → Vila Planalto: 7</w:t>
-      </w:r>
-    </w:p>
-    <w:p>
-      <w:pPr>
-        <w:pStyle w:val="PargrafodaLista"/>
+        <w:t>Lago Norte → Vila Planalto: caminho ['Lago Norte', 'Vila Planalto'], custo 7</w:t>
+      </w:r>
+    </w:p>
+    <w:p>
+      <w:pPr>
         <w:numPr>
           <w:ilvl w:val="0"/>
-          <w:numId w:val="21"/>
+          <w:numId w:val="22"/>
         </w:numPr>
         <w:jc w:val="both"/>
       </w:pPr>
       <w:r>
-        <w:t>Lago Norte → Esplanada: 8</w:t>
-      </w:r>
-    </w:p>
-    <w:p>
-      <w:pPr>
-        <w:pStyle w:val="PargrafodaLista"/>
+        <w:t>Lago Norte → Esplanada: caminho ['Lago Norte', 'Esplanada'], custo 8</w:t>
+      </w:r>
+    </w:p>
+    <w:p>
+      <w:pPr>
         <w:numPr>
           <w:ilvl w:val="0"/>
-          <w:numId w:val="21"/>
+          <w:numId w:val="22"/>
         </w:numPr>
         <w:jc w:val="both"/>
       </w:pPr>
       <w:r>
-        <w:t>Lago Norte → Asa Norte: 12</w:t>
-      </w:r>
-    </w:p>
-    <w:p>
-      <w:pPr>
-        <w:pStyle w:val="PargrafodaLista"/>
+        <w:t>Lago Norte → Asa Norte: caminho ['Lago Norte', 'Asa Norte'], custo 12</w:t>
+      </w:r>
+    </w:p>
+    <w:p>
+      <w:pPr>
         <w:numPr>
           <w:ilvl w:val="0"/>
-          <w:numId w:val="21"/>
+          <w:numId w:val="22"/>
         </w:numPr>
         <w:jc w:val="both"/>
       </w:pPr>
       <w:r>
-        <w:t>Lago Norte → Asa Sul: 13</w:t>
-      </w:r>
-    </w:p>
-    <w:p>
-      <w:pPr>
-        <w:pStyle w:val="PargrafodaLista"/>
+        <w:t>Lago Norte → Asa Sul: caminho ['Lago Norte', 'Esplanada', 'Asa Sul'], custo 13</w:t>
+      </w:r>
+    </w:p>
+    <w:p>
+      <w:pPr>
         <w:numPr>
           <w:ilvl w:val="0"/>
-          <w:numId w:val="21"/>
+          <w:numId w:val="22"/>
         </w:numPr>
         <w:jc w:val="both"/>
       </w:pPr>
       <w:r>
-        <w:t>Lago Norte → Lago Sul: 18</w:t>
-      </w:r>
-    </w:p>
-    <w:p>
-      <w:pPr>
-        <w:jc w:val="both"/>
-      </w:pPr>
-      <w:r>
         <w:lastRenderedPageBreak/>
-        <w:t>A soma desses valores — que representa o custo agregado das viagens individuais do Lago Norte a cada destino, feitas separadamente — é 58 unidades de custo.</w:t>
-      </w:r>
-    </w:p>
-    <w:p>
-      <w:pPr>
-        <w:jc w:val="both"/>
-      </w:pPr>
-      <w:r>
-        <w:t xml:space="preserve">Ao considerar a necessidade de percorrer todos os pontos em uma única rota que sai e retorna ao Lago Norte, o script utiliza a função de TSP do </w:t>
+        <w:t>Lago Norte → Lago Sul: caminho ['Lago Norte', 'Esplanada', 'Asa Sul', 'Lago Sul'], custo 18</w:t>
+      </w:r>
+    </w:p>
+    <w:p>
+      <w:pPr>
+        <w:jc w:val="both"/>
+      </w:pPr>
+      <w:r>
+        <w:t xml:space="preserve">A soma desses valores — que representa o custo agregado das viagens individuais do Lago Norte a cada destino, feitas separadamente — é </w:t>
+      </w:r>
+      <w:r>
+        <w:rPr>
+          <w:b/>
+          <w:bCs/>
+        </w:rPr>
+        <w:t>58 unidades de custo</w:t>
+      </w:r>
+      <w:r>
+        <w:t>.</w:t>
+      </w:r>
+    </w:p>
+    <w:p>
+      <w:pPr>
+        <w:jc w:val="both"/>
+      </w:pPr>
+      <w:r>
+        <w:t>Ao considerar a necessidade de percorrer todos os pontos em uma única rota que sai e retorna ao Lago Norte, foi utilizado o algoritmo de TSP (</w:t>
       </w:r>
       <w:proofErr w:type="spellStart"/>
       <w:r>
+        <w:t>Travelling</w:t>
+      </w:r>
+      <w:proofErr w:type="spellEnd"/>
+      <w:r>
+        <w:t xml:space="preserve"> </w:t>
+      </w:r>
+      <w:proofErr w:type="spellStart"/>
+      <w:r>
+        <w:t>Salesman</w:t>
+      </w:r>
+      <w:proofErr w:type="spellEnd"/>
+      <w:r>
+        <w:t xml:space="preserve"> </w:t>
+      </w:r>
+      <w:proofErr w:type="spellStart"/>
+      <w:r>
+        <w:t>Problem</w:t>
+      </w:r>
+      <w:proofErr w:type="spellEnd"/>
+      <w:r>
+        <w:t xml:space="preserve">) implementado no </w:t>
+      </w:r>
+      <w:proofErr w:type="spellStart"/>
+      <w:r>
         <w:t>NetworkX</w:t>
       </w:r>
       <w:proofErr w:type="spellEnd"/>
       <w:r>
-        <w:t xml:space="preserve"> para obter uma solução aproximada (ciclo). O programa imprime a sequência de nós da rota aproximada e o custo total correspondente; como a solução é gerada por heurística sobre o fechamento métrico, a rota exibida e o custo podem variar conforme a heurística escolhida/implementação, mas são soluções práticas para planejamento em instâncias de dimensão moderada.</w:t>
-      </w:r>
-    </w:p>
-    <w:p>
-      <w:pPr>
-        <w:jc w:val="both"/>
-      </w:pPr>
-      <w:r>
-        <w:t xml:space="preserve">Para o cálculo monetário, o próprio script multiplica o custo do ciclo (ou de qualquer rota gerada) pelo valor unitário informado (no código, R$ 20,00 por unidade). Assim, para a rota que inicia na Esplanada e percorre todos os pontos até retornar ao Lago Norte, o valor em reais é obtido automaticamente pelo programa (variável </w:t>
-      </w:r>
-      <w:proofErr w:type="spellStart"/>
-      <w:r>
-        <w:t>tsp_esplanada_custo</w:t>
-      </w:r>
-      <w:proofErr w:type="spellEnd"/>
-      <w:r>
-        <w:t xml:space="preserve"> × R$ 20,00)</w:t>
+        <w:t>, que gera uma solução aproximada baseada em heurísticas. A rota encontrada apresenta a seguinte sequência de nós:</w:t>
+      </w:r>
+    </w:p>
+    <w:p>
+      <w:pPr>
+        <w:jc w:val="both"/>
+      </w:pPr>
+      <w:r>
+        <w:rPr>
+          <w:b/>
+          <w:bCs/>
+        </w:rPr>
+        <w:t>['Asa Norte', 'Esplanada', 'Lago Norte', 'Vila Planalto', 'Lago Sul', 'Asa Sul', 'Esplanada', 'Asa Norte']</w:t>
+      </w:r>
+      <w:r>
+        <w:t>,</w:t>
+      </w:r>
+    </w:p>
+    <w:p>
+      <w:pPr>
+        <w:jc w:val="both"/>
+      </w:pPr>
+      <w:r>
+        <w:t xml:space="preserve">com </w:t>
+      </w:r>
+      <w:r>
+        <w:rPr>
+          <w:b/>
+          <w:bCs/>
+        </w:rPr>
+        <w:t>custo total = 51 unidades</w:t>
       </w:r>
       <w:r>
         <w:t>.</w:t>
       </w:r>
-      <w:r>
-        <w:t xml:space="preserve"> </w:t>
-      </w:r>
-      <w:r>
-        <w:t>Com os pesos atuais do grafo, a rota encontrada que parte da Esplanada e visita todos os pontos até retornar à sede no Lago Norte é: Esplanada → Asa Norte → Asa Sul → Lago Sul → Vila Planalto → Lago Norte; custo total = 43 unidades. Considerando R$ 20,00 por unidade, o custo monetário desse percurso é 43 × R$ 20,00 = R$ 860,00.</w:t>
+    </w:p>
+    <w:p>
+      <w:pPr>
+        <w:jc w:val="both"/>
+      </w:pPr>
+      <w:r>
+        <w:t>Para o cálculo monetário, o programa multiplica automaticamente o custo da rota pelo valor unitário definido (R$ 20,00 por unidade). Assim, o valor correspondente ao percurso é:</w:t>
+      </w:r>
+    </w:p>
+    <w:p>
+      <w:pPr>
+        <w:jc w:val="both"/>
+      </w:pPr>
+      <w:r>
+        <w:rPr>
+          <w:b/>
+          <w:bCs/>
+        </w:rPr>
+        <w:t>51 × R$ 20,00 = R$ 1.020,00</w:t>
+      </w:r>
+      <w:r>
+        <w:t>.</w:t>
       </w:r>
     </w:p>
     <w:p>
@@ -1730,22 +1746,10 @@
           <w:i/>
           <w:iCs/>
         </w:rPr>
-        <w:t>O que é Grafo (Matemática Discreta</w:t>
-      </w:r>
-      <w:proofErr w:type="gramStart"/>
-      <w:r>
-        <w:rPr>
-          <w:i/>
-          <w:iCs/>
-        </w:rPr>
-        <w:t>)?</w:t>
-      </w:r>
-      <w:r>
-        <w:t>.</w:t>
-      </w:r>
-      <w:proofErr w:type="gramEnd"/>
-      <w:r>
-        <w:t xml:space="preserve"> </w:t>
+        <w:t>O que é Grafo (Matemática Discreta)?</w:t>
+      </w:r>
+      <w:r>
+        <w:t xml:space="preserve">. </w:t>
       </w:r>
       <w:proofErr w:type="spellStart"/>
       <w:r>
@@ -1794,22 +1798,10 @@
           <w:i/>
           <w:iCs/>
         </w:rPr>
-        <w:t xml:space="preserve">O que é um </w:t>
-      </w:r>
-      <w:proofErr w:type="gramStart"/>
-      <w:r>
-        <w:rPr>
-          <w:i/>
-          <w:iCs/>
-        </w:rPr>
-        <w:t>grafo?</w:t>
-      </w:r>
-      <w:r>
-        <w:t>.</w:t>
-      </w:r>
-      <w:proofErr w:type="gramEnd"/>
-      <w:r>
-        <w:t xml:space="preserve"> Instituto de Matemática e Estatística da USP. Disponível em: </w:t>
+        <w:t>O que é um grafo?</w:t>
+      </w:r>
+      <w:r>
+        <w:t xml:space="preserve">. Instituto de Matemática e Estatística da USP. Disponível em: </w:t>
       </w:r>
       <w:hyperlink r:id="rId10" w:history="1">
         <w:r>
@@ -1975,7 +1967,7 @@
 <w:numbering xmlns:wpc="http://schemas.microsoft.com/office/word/2010/wordprocessingCanvas" xmlns:cx="http://schemas.microsoft.com/office/drawing/2014/chartex" xmlns:cx1="http://schemas.microsoft.com/office/drawing/2015/9/8/chartex" xmlns:cx2="http://schemas.microsoft.com/office/drawing/2015/10/21/chartex" xmlns:cx3="http://schemas.microsoft.com/office/drawing/2016/5/9/chartex" xmlns:cx4="http://schemas.microsoft.com/office/drawing/2016/5/10/chartex" xmlns:cx5="http://schemas.microsoft.com/office/drawing/2016/5/11/chartex" xmlns:cx6="http://schemas.microsoft.com/office/drawing/2016/5/12/chartex" xmlns:cx7="http://schemas.microsoft.com/office/drawing/2016/5/13/chartex" xmlns:cx8="http://schemas.microsoft.com/office/drawing/2016/5/14/chartex" xmlns:mc="http://schemas.openxmlformats.org/markup-compatibility/2006" xmlns:aink="http://schemas.microsoft.com/office/drawing/2016/ink" xmlns:am3d="http://schemas.microsoft.com/office/drawing/2017/model3d" xmlns:o="urn:schemas-microsoft-com:office:office" xmlns:oel="http://schemas.microsoft.com/office/2019/extlst" xmlns:r="http://schemas.openxmlformats.org/officeDocument/2006/relationships" xmlns:m="http://schemas.openxmlformats.org/officeDocument/2006/math" xmlns:v="urn:schemas-microsoft-com:vml" xmlns:wp14="http://schemas.microsoft.com/office/word/2010/wordprocessingDrawing" xmlns:wp="http://schemas.openxmlformats.org/drawingml/2006/wordprocessingDrawing" xmlns:w10="urn:schemas-microsoft-com:office:word" xmlns:w="http://schemas.openxmlformats.org/wordprocessingml/2006/main" xmlns:w14="http://schemas.microsoft.com/office/word/2010/wordml" xmlns:w15="http://schemas.microsoft.com/office/word/2012/wordml" xmlns:w16cex="http://schemas.microsoft.com/office/word/2018/wordml/cex" xmlns:w16cid="http://schemas.microsoft.com/office/word/2016/wordml/cid" xmlns:w16="http://schemas.microsoft.com/office/word/2018/wordml" xmlns:w16du="http://schemas.microsoft.com/office/word/2023/wordml/word16du" xmlns:w16sdtdh="http://schemas.microsoft.com/office/word/2020/wordml/sdtdatahash" xmlns:w16sdtfl="http://schemas.microsoft.com/office/word/2024/wordml/sdtformatlock" xmlns:w16se="http://schemas.microsoft.com/office/word/2015/wordml/symex" xmlns:wpg="http://schemas.microsoft.com/office/word/2010/wordprocessingGroup" xmlns:wpi="http://schemas.microsoft.com/office/word/2010/wordprocessingInk" xmlns:wne="http://schemas.microsoft.com/office/word/2006/wordml" xmlns:wps="http://schemas.microsoft.com/office/word/2010/wordprocessingShape" mc:Ignorable="w14 w15 w16se w16cid w16 w16cex w16sdtdh w16sdtfl w16du wp14">
   <w:numPicBullet w:numPicBulletId="0">
     <w:pict>
-      <v:rect id="_x0000_i1035" style="width:0;height:1.5pt" o:hralign="center" o:bullet="t" o:hrstd="t" o:hr="t" fillcolor="#a0a0a0" stroked="f"/>
+      <v:rect id="_x0000_i1033" style="width:0;height:1.5pt" o:hralign="center" o:bullet="t" o:hrstd="t" o:hr="t" fillcolor="#a0a0a0" stroked="f"/>
     </w:pict>
   </w:numPicBullet>
   <w:abstractNum w:abstractNumId="0" w15:restartNumberingAfterBreak="0">
@@ -2950,6 +2942,155 @@
     </w:lvl>
   </w:abstractNum>
   <w:abstractNum w:abstractNumId="7" w15:restartNumberingAfterBreak="0">
+    <w:nsid w:val="36C13B6B"/>
+    <w:multiLevelType w:val="multilevel"/>
+    <w:tmpl w:val="5A200F20"/>
+    <w:lvl w:ilvl="0">
+      <w:start w:val="1"/>
+      <w:numFmt w:val="bullet"/>
+      <w:lvlText w:val=""/>
+      <w:lvlJc w:val="left"/>
+      <w:pPr>
+        <w:tabs>
+          <w:tab w:val="num" w:pos="720"/>
+        </w:tabs>
+        <w:ind w:left="720" w:hanging="360"/>
+      </w:pPr>
+      <w:rPr>
+        <w:rFonts w:ascii="Symbol" w:hAnsi="Symbol" w:hint="default"/>
+        <w:sz w:val="20"/>
+      </w:rPr>
+    </w:lvl>
+    <w:lvl w:ilvl="1" w:tentative="1">
+      <w:start w:val="1"/>
+      <w:numFmt w:val="bullet"/>
+      <w:lvlText w:val="o"/>
+      <w:lvlJc w:val="left"/>
+      <w:pPr>
+        <w:tabs>
+          <w:tab w:val="num" w:pos="1440"/>
+        </w:tabs>
+        <w:ind w:left="1440" w:hanging="360"/>
+      </w:pPr>
+      <w:rPr>
+        <w:rFonts w:ascii="Courier New" w:hAnsi="Courier New" w:hint="default"/>
+        <w:sz w:val="20"/>
+      </w:rPr>
+    </w:lvl>
+    <w:lvl w:ilvl="2" w:tentative="1">
+      <w:start w:val="1"/>
+      <w:numFmt w:val="bullet"/>
+      <w:lvlText w:val=""/>
+      <w:lvlJc w:val="left"/>
+      <w:pPr>
+        <w:tabs>
+          <w:tab w:val="num" w:pos="2160"/>
+        </w:tabs>
+        <w:ind w:left="2160" w:hanging="360"/>
+      </w:pPr>
+      <w:rPr>
+        <w:rFonts w:ascii="Wingdings" w:hAnsi="Wingdings" w:hint="default"/>
+        <w:sz w:val="20"/>
+      </w:rPr>
+    </w:lvl>
+    <w:lvl w:ilvl="3" w:tentative="1">
+      <w:start w:val="1"/>
+      <w:numFmt w:val="bullet"/>
+      <w:lvlText w:val=""/>
+      <w:lvlJc w:val="left"/>
+      <w:pPr>
+        <w:tabs>
+          <w:tab w:val="num" w:pos="2880"/>
+        </w:tabs>
+        <w:ind w:left="2880" w:hanging="360"/>
+      </w:pPr>
+      <w:rPr>
+        <w:rFonts w:ascii="Wingdings" w:hAnsi="Wingdings" w:hint="default"/>
+        <w:sz w:val="20"/>
+      </w:rPr>
+    </w:lvl>
+    <w:lvl w:ilvl="4" w:tentative="1">
+      <w:start w:val="1"/>
+      <w:numFmt w:val="bullet"/>
+      <w:lvlText w:val=""/>
+      <w:lvlJc w:val="left"/>
+      <w:pPr>
+        <w:tabs>
+          <w:tab w:val="num" w:pos="3600"/>
+        </w:tabs>
+        <w:ind w:left="3600" w:hanging="360"/>
+      </w:pPr>
+      <w:rPr>
+        <w:rFonts w:ascii="Wingdings" w:hAnsi="Wingdings" w:hint="default"/>
+        <w:sz w:val="20"/>
+      </w:rPr>
+    </w:lvl>
+    <w:lvl w:ilvl="5" w:tentative="1">
+      <w:start w:val="1"/>
+      <w:numFmt w:val="bullet"/>
+      <w:lvlText w:val=""/>
+      <w:lvlJc w:val="left"/>
+      <w:pPr>
+        <w:tabs>
+          <w:tab w:val="num" w:pos="4320"/>
+        </w:tabs>
+        <w:ind w:left="4320" w:hanging="360"/>
+      </w:pPr>
+      <w:rPr>
+        <w:rFonts w:ascii="Wingdings" w:hAnsi="Wingdings" w:hint="default"/>
+        <w:sz w:val="20"/>
+      </w:rPr>
+    </w:lvl>
+    <w:lvl w:ilvl="6" w:tentative="1">
+      <w:start w:val="1"/>
+      <w:numFmt w:val="bullet"/>
+      <w:lvlText w:val=""/>
+      <w:lvlJc w:val="left"/>
+      <w:pPr>
+        <w:tabs>
+          <w:tab w:val="num" w:pos="5040"/>
+        </w:tabs>
+        <w:ind w:left="5040" w:hanging="360"/>
+      </w:pPr>
+      <w:rPr>
+        <w:rFonts w:ascii="Wingdings" w:hAnsi="Wingdings" w:hint="default"/>
+        <w:sz w:val="20"/>
+      </w:rPr>
+    </w:lvl>
+    <w:lvl w:ilvl="7" w:tentative="1">
+      <w:start w:val="1"/>
+      <w:numFmt w:val="bullet"/>
+      <w:lvlText w:val=""/>
+      <w:lvlJc w:val="left"/>
+      <w:pPr>
+        <w:tabs>
+          <w:tab w:val="num" w:pos="5760"/>
+        </w:tabs>
+        <w:ind w:left="5760" w:hanging="360"/>
+      </w:pPr>
+      <w:rPr>
+        <w:rFonts w:ascii="Wingdings" w:hAnsi="Wingdings" w:hint="default"/>
+        <w:sz w:val="20"/>
+      </w:rPr>
+    </w:lvl>
+    <w:lvl w:ilvl="8" w:tentative="1">
+      <w:start w:val="1"/>
+      <w:numFmt w:val="bullet"/>
+      <w:lvlText w:val=""/>
+      <w:lvlJc w:val="left"/>
+      <w:pPr>
+        <w:tabs>
+          <w:tab w:val="num" w:pos="6480"/>
+        </w:tabs>
+        <w:ind w:left="6480" w:hanging="360"/>
+      </w:pPr>
+      <w:rPr>
+        <w:rFonts w:ascii="Wingdings" w:hAnsi="Wingdings" w:hint="default"/>
+        <w:sz w:val="20"/>
+      </w:rPr>
+    </w:lvl>
+  </w:abstractNum>
+  <w:abstractNum w:abstractNumId="8" w15:restartNumberingAfterBreak="0">
     <w:nsid w:val="37FE5D5C"/>
     <w:multiLevelType w:val="multilevel"/>
     <w:tmpl w:val="A9968C2C"/>
@@ -3062,7 +3203,7 @@
       </w:pPr>
     </w:lvl>
   </w:abstractNum>
-  <w:abstractNum w:abstractNumId="8" w15:restartNumberingAfterBreak="0">
+  <w:abstractNum w:abstractNumId="9" w15:restartNumberingAfterBreak="0">
     <w:nsid w:val="428815AA"/>
     <w:multiLevelType w:val="multilevel"/>
     <w:tmpl w:val="ADCC1602"/>
@@ -3211,7 +3352,7 @@
       </w:rPr>
     </w:lvl>
   </w:abstractNum>
-  <w:abstractNum w:abstractNumId="9" w15:restartNumberingAfterBreak="0">
+  <w:abstractNum w:abstractNumId="10" w15:restartNumberingAfterBreak="0">
     <w:nsid w:val="4B7B7031"/>
     <w:multiLevelType w:val="multilevel"/>
     <w:tmpl w:val="8A5C67B0"/>
@@ -3360,7 +3501,7 @@
       </w:rPr>
     </w:lvl>
   </w:abstractNum>
-  <w:abstractNum w:abstractNumId="10" w15:restartNumberingAfterBreak="0">
+  <w:abstractNum w:abstractNumId="11" w15:restartNumberingAfterBreak="0">
     <w:nsid w:val="508E1ABA"/>
     <w:multiLevelType w:val="multilevel"/>
     <w:tmpl w:val="F5BCDCC0"/>
@@ -3509,7 +3650,7 @@
       </w:rPr>
     </w:lvl>
   </w:abstractNum>
-  <w:abstractNum w:abstractNumId="11" w15:restartNumberingAfterBreak="0">
+  <w:abstractNum w:abstractNumId="12" w15:restartNumberingAfterBreak="0">
     <w:nsid w:val="54C973FF"/>
     <w:multiLevelType w:val="multilevel"/>
     <w:tmpl w:val="98A46EF4"/>
@@ -3658,7 +3799,7 @@
       </w:rPr>
     </w:lvl>
   </w:abstractNum>
-  <w:abstractNum w:abstractNumId="12" w15:restartNumberingAfterBreak="0">
+  <w:abstractNum w:abstractNumId="13" w15:restartNumberingAfterBreak="0">
     <w:nsid w:val="5BC14CCD"/>
     <w:multiLevelType w:val="multilevel"/>
     <w:tmpl w:val="2DB49984"/>
@@ -3807,7 +3948,7 @@
       </w:rPr>
     </w:lvl>
   </w:abstractNum>
-  <w:abstractNum w:abstractNumId="13" w15:restartNumberingAfterBreak="0">
+  <w:abstractNum w:abstractNumId="14" w15:restartNumberingAfterBreak="0">
     <w:nsid w:val="60B0062D"/>
     <w:multiLevelType w:val="multilevel"/>
     <w:tmpl w:val="26DE9C88"/>
@@ -3956,7 +4097,7 @@
       </w:rPr>
     </w:lvl>
   </w:abstractNum>
-  <w:abstractNum w:abstractNumId="14" w15:restartNumberingAfterBreak="0">
+  <w:abstractNum w:abstractNumId="15" w15:restartNumberingAfterBreak="0">
     <w:nsid w:val="657F7B39"/>
     <w:multiLevelType w:val="hybridMultilevel"/>
     <w:tmpl w:val="AE965CE2"/>
@@ -4068,7 +4209,7 @@
       </w:rPr>
     </w:lvl>
   </w:abstractNum>
-  <w:abstractNum w:abstractNumId="15" w15:restartNumberingAfterBreak="0">
+  <w:abstractNum w:abstractNumId="16" w15:restartNumberingAfterBreak="0">
     <w:nsid w:val="67BA12C3"/>
     <w:multiLevelType w:val="multilevel"/>
     <w:tmpl w:val="DCA090FE"/>
@@ -4217,7 +4358,7 @@
       </w:rPr>
     </w:lvl>
   </w:abstractNum>
-  <w:abstractNum w:abstractNumId="16" w15:restartNumberingAfterBreak="0">
+  <w:abstractNum w:abstractNumId="17" w15:restartNumberingAfterBreak="0">
     <w:nsid w:val="6F6F31DB"/>
     <w:multiLevelType w:val="multilevel"/>
     <w:tmpl w:val="9A16BF7E"/>
@@ -4366,7 +4507,7 @@
       </w:rPr>
     </w:lvl>
   </w:abstractNum>
-  <w:abstractNum w:abstractNumId="17" w15:restartNumberingAfterBreak="0">
+  <w:abstractNum w:abstractNumId="18" w15:restartNumberingAfterBreak="0">
     <w:nsid w:val="720028F2"/>
     <w:multiLevelType w:val="multilevel"/>
     <w:tmpl w:val="16FAF1D2"/>
@@ -4515,7 +4656,7 @@
       </w:rPr>
     </w:lvl>
   </w:abstractNum>
-  <w:abstractNum w:abstractNumId="18" w15:restartNumberingAfterBreak="0">
+  <w:abstractNum w:abstractNumId="19" w15:restartNumberingAfterBreak="0">
     <w:nsid w:val="720742C1"/>
     <w:multiLevelType w:val="hybridMultilevel"/>
     <w:tmpl w:val="69A2D036"/>
@@ -4656,7 +4797,7 @@
       </w:rPr>
     </w:lvl>
   </w:abstractNum>
-  <w:abstractNum w:abstractNumId="19" w15:restartNumberingAfterBreak="0">
+  <w:abstractNum w:abstractNumId="20" w15:restartNumberingAfterBreak="0">
     <w:nsid w:val="73B40B94"/>
     <w:multiLevelType w:val="multilevel"/>
     <w:tmpl w:val="97D08884"/>
@@ -4805,7 +4946,7 @@
       </w:rPr>
     </w:lvl>
   </w:abstractNum>
-  <w:abstractNum w:abstractNumId="20" w15:restartNumberingAfterBreak="0">
+  <w:abstractNum w:abstractNumId="21" w15:restartNumberingAfterBreak="0">
     <w:nsid w:val="7DC703A0"/>
     <w:multiLevelType w:val="multilevel"/>
     <w:tmpl w:val="96D4CD22"/>
@@ -4958,25 +5099,25 @@
     <w:abstractNumId w:val="3"/>
   </w:num>
   <w:num w:numId="2" w16cid:durableId="451215577">
-    <w:abstractNumId w:val="20"/>
+    <w:abstractNumId w:val="21"/>
   </w:num>
   <w:num w:numId="3" w16cid:durableId="938099460">
     <w:abstractNumId w:val="2"/>
   </w:num>
   <w:num w:numId="4" w16cid:durableId="1453358513">
+    <w:abstractNumId w:val="9"/>
+  </w:num>
+  <w:num w:numId="5" w16cid:durableId="127088518">
+    <w:abstractNumId w:val="12"/>
+  </w:num>
+  <w:num w:numId="6" w16cid:durableId="635989069">
+    <w:abstractNumId w:val="11"/>
+  </w:num>
+  <w:num w:numId="7" w16cid:durableId="2039045479">
     <w:abstractNumId w:val="8"/>
   </w:num>
-  <w:num w:numId="5" w16cid:durableId="127088518">
-    <w:abstractNumId w:val="11"/>
-  </w:num>
-  <w:num w:numId="6" w16cid:durableId="635989069">
-    <w:abstractNumId w:val="10"/>
-  </w:num>
-  <w:num w:numId="7" w16cid:durableId="2039045479">
-    <w:abstractNumId w:val="7"/>
-  </w:num>
   <w:num w:numId="8" w16cid:durableId="253822863">
-    <w:abstractNumId w:val="18"/>
+    <w:abstractNumId w:val="19"/>
   </w:num>
   <w:num w:numId="9" w16cid:durableId="36125593">
     <w:abstractNumId w:val="6"/>
@@ -4985,37 +5126,40 @@
     <w:abstractNumId w:val="1"/>
   </w:num>
   <w:num w:numId="11" w16cid:durableId="805319632">
-    <w:abstractNumId w:val="9"/>
+    <w:abstractNumId w:val="10"/>
   </w:num>
   <w:num w:numId="12" w16cid:durableId="1761295247">
-    <w:abstractNumId w:val="15"/>
+    <w:abstractNumId w:val="16"/>
   </w:num>
   <w:num w:numId="13" w16cid:durableId="411511801">
     <w:abstractNumId w:val="4"/>
   </w:num>
   <w:num w:numId="14" w16cid:durableId="1008099890">
+    <w:abstractNumId w:val="14"/>
+  </w:num>
+  <w:num w:numId="15" w16cid:durableId="1818498448">
     <w:abstractNumId w:val="13"/>
   </w:num>
-  <w:num w:numId="15" w16cid:durableId="1818498448">
-    <w:abstractNumId w:val="12"/>
-  </w:num>
   <w:num w:numId="16" w16cid:durableId="1117066774">
-    <w:abstractNumId w:val="17"/>
+    <w:abstractNumId w:val="18"/>
   </w:num>
   <w:num w:numId="17" w16cid:durableId="1059549811">
     <w:abstractNumId w:val="0"/>
   </w:num>
   <w:num w:numId="18" w16cid:durableId="1893036953">
-    <w:abstractNumId w:val="16"/>
+    <w:abstractNumId w:val="17"/>
   </w:num>
   <w:num w:numId="19" w16cid:durableId="1685857206">
-    <w:abstractNumId w:val="19"/>
+    <w:abstractNumId w:val="20"/>
   </w:num>
   <w:num w:numId="20" w16cid:durableId="1678338506">
     <w:abstractNumId w:val="5"/>
   </w:num>
   <w:num w:numId="21" w16cid:durableId="352540451">
-    <w:abstractNumId w:val="14"/>
+    <w:abstractNumId w:val="15"/>
+  </w:num>
+  <w:num w:numId="22" w16cid:durableId="1346706758">
+    <w:abstractNumId w:val="7"/>
   </w:num>
 </w:numbering>
 </file>
@@ -5623,7 +5767,6 @@
   <w:style w:type="character" w:default="1" w:styleId="Fontepargpadro">
     <w:name w:val="Default Paragraph Font"/>
     <w:uiPriority w:val="1"/>
-    <w:semiHidden/>
     <w:unhideWhenUsed/>
   </w:style>
   <w:style w:type="table" w:default="1" w:styleId="Tabelanormal">

</xml_diff>